<commit_message>
Update technical case industry docs
Revised the DOCX and PDF versions of 'CloudWalk Technical Case - Understanding the Industry' with new content or corrections.
</commit_message>
<xml_diff>
--- a/docs/CloudWalk Technical Case - Understading the Industry.docx
+++ b/docs/CloudWalk Technical Case - Understading the Industry.docx
@@ -319,7 +319,6 @@
               <w:noProof/>
               <w:sz w:val="22"/>
               <w:szCs w:val="22"/>
-              <w:lang w:val="pt-BR"/>
             </w:rPr>
             <w:t>(Stripe, 2025)</w:t>
           </w:r>
@@ -502,7 +501,6 @@
               <w:noProof/>
               <w:sz w:val="22"/>
               <w:szCs w:val="22"/>
-              <w:lang w:val="pt-BR"/>
             </w:rPr>
             <w:t>(Kalem, 2025)</w:t>
           </w:r>
@@ -1296,7 +1294,6 @@
                     <w:noProof/>
                     <w:sz w:val="22"/>
                     <w:szCs w:val="22"/>
-                    <w:lang w:val="pt-BR"/>
                   </w:rPr>
                   <w:t>(Stripe, 2025)</w:t>
                 </w:r>
@@ -2821,6 +2818,377 @@
         <w:t xml:space="preserve"> compliance with network monitoring programs (e.g., Visa Acquirer Monitoring Program).</w:t>
       </w:r>
     </w:p>
+    <w:p>
+      <w:pPr>
+        <w:spacing w:before="120" w:after="120" w:line="276" w:lineRule="auto"/>
+        <w:rPr>
+          <w:rFonts w:ascii="Arial" w:hAnsi="Arial" w:cs="Arial"/>
+          <w:sz w:val="22"/>
+          <w:szCs w:val="22"/>
+        </w:rPr>
+      </w:pPr>
+    </w:p>
+    <w:sdt>
+      <w:sdtPr>
+        <w:id w:val="700441246"/>
+        <w:docPartObj>
+          <w:docPartGallery w:val="Bibliographies"/>
+          <w:docPartUnique/>
+        </w:docPartObj>
+      </w:sdtPr>
+      <w:sdtEndPr>
+        <w:rPr>
+          <w:rFonts w:ascii="Arial" w:eastAsiaTheme="minorEastAsia" w:hAnsi="Arial" w:cs="Arial"/>
+          <w:color w:val="auto"/>
+          <w:sz w:val="24"/>
+          <w:szCs w:val="24"/>
+        </w:rPr>
+      </w:sdtEndPr>
+      <w:sdtContent>
+        <w:p>
+          <w:pPr>
+            <w:pStyle w:val="Heading1"/>
+            <w:spacing w:line="276" w:lineRule="auto"/>
+            <w:rPr>
+              <w:rFonts w:ascii="Arial" w:hAnsi="Arial" w:cs="Arial"/>
+              <w:color w:val="auto"/>
+              <w:sz w:val="24"/>
+              <w:szCs w:val="24"/>
+            </w:rPr>
+          </w:pPr>
+          <w:r>
+            <w:rPr>
+              <w:rFonts w:ascii="Arial" w:hAnsi="Arial" w:cs="Arial"/>
+              <w:color w:val="auto"/>
+              <w:sz w:val="24"/>
+              <w:szCs w:val="24"/>
+            </w:rPr>
+            <w:t>References</w:t>
+          </w:r>
+        </w:p>
+        <w:sdt>
+          <w:sdtPr>
+            <w:rPr>
+              <w:rFonts w:ascii="Arial" w:hAnsi="Arial" w:cs="Arial"/>
+            </w:rPr>
+            <w:id w:val="-573587230"/>
+            <w:bibliography/>
+          </w:sdtPr>
+          <w:sdtContent>
+            <w:p>
+              <w:pPr>
+                <w:pStyle w:val="Bibliography"/>
+                <w:spacing w:line="276" w:lineRule="auto"/>
+                <w:ind w:left="720" w:hanging="720"/>
+                <w:rPr>
+                  <w:rFonts w:ascii="Arial" w:hAnsi="Arial" w:cs="Arial"/>
+                  <w:noProof/>
+                  <w:kern w:val="0"/>
+                  <w14:ligatures w14:val="none"/>
+                </w:rPr>
+              </w:pPr>
+              <w:r>
+                <w:rPr>
+                  <w:rFonts w:ascii="Arial" w:hAnsi="Arial" w:cs="Arial"/>
+                </w:rPr>
+                <w:fldChar w:fldCharType="begin"/>
+              </w:r>
+              <w:r>
+                <w:rPr>
+                  <w:rFonts w:ascii="Arial" w:hAnsi="Arial" w:cs="Arial"/>
+                </w:rPr>
+                <w:instrText xml:space="preserve"> BIBLIOGRAPHY </w:instrText>
+              </w:r>
+              <w:r>
+                <w:rPr>
+                  <w:rFonts w:ascii="Arial" w:hAnsi="Arial" w:cs="Arial"/>
+                </w:rPr>
+                <w:fldChar w:fldCharType="separate"/>
+              </w:r>
+              <w:r>
+                <w:rPr>
+                  <w:rFonts w:ascii="Arial" w:hAnsi="Arial" w:cs="Arial"/>
+                  <w:noProof/>
+                </w:rPr>
+                <w:t xml:space="preserve">Kagan, J. (2024, January 16). </w:t>
+              </w:r>
+              <w:r>
+                <w:rPr>
+                  <w:rFonts w:ascii="Arial" w:hAnsi="Arial" w:cs="Arial"/>
+                  <w:i/>
+                  <w:iCs/>
+                  <w:noProof/>
+                </w:rPr>
+                <w:t>Acquirer: What It Means and Types</w:t>
+              </w:r>
+              <w:r>
+                <w:rPr>
+                  <w:rFonts w:ascii="Arial" w:hAnsi="Arial" w:cs="Arial"/>
+                  <w:noProof/>
+                </w:rPr>
+                <w:t>. Retrieved from Investopedia: https://www.investopedia.com/terms/a/acquirer.asp</w:t>
+              </w:r>
+            </w:p>
+            <w:p>
+              <w:pPr>
+                <w:pStyle w:val="Bibliography"/>
+                <w:spacing w:line="276" w:lineRule="auto"/>
+                <w:ind w:left="720" w:hanging="720"/>
+                <w:rPr>
+                  <w:rFonts w:ascii="Arial" w:hAnsi="Arial" w:cs="Arial"/>
+                  <w:noProof/>
+                </w:rPr>
+              </w:pPr>
+              <w:r>
+                <w:rPr>
+                  <w:rFonts w:ascii="Arial" w:hAnsi="Arial" w:cs="Arial"/>
+                  <w:noProof/>
+                </w:rPr>
+                <w:t xml:space="preserve">Kalem, D. (2025, February 26). </w:t>
+              </w:r>
+              <w:r>
+                <w:rPr>
+                  <w:rFonts w:ascii="Arial" w:hAnsi="Arial" w:cs="Arial"/>
+                  <w:i/>
+                  <w:iCs/>
+                  <w:noProof/>
+                </w:rPr>
+                <w:t>Payment Process Flow</w:t>
+              </w:r>
+              <w:r>
+                <w:rPr>
+                  <w:rFonts w:ascii="Arial" w:hAnsi="Arial" w:cs="Arial"/>
+                  <w:noProof/>
+                </w:rPr>
+                <w:t>. Retrieved from Chargebacks911: https://chargebacks911.com/banking/payment-processing/payment-process-flow/</w:t>
+              </w:r>
+            </w:p>
+            <w:p>
+              <w:pPr>
+                <w:pStyle w:val="Bibliography"/>
+                <w:spacing w:line="276" w:lineRule="auto"/>
+                <w:ind w:left="720" w:hanging="720"/>
+                <w:rPr>
+                  <w:rFonts w:ascii="Arial" w:hAnsi="Arial" w:cs="Arial"/>
+                  <w:noProof/>
+                </w:rPr>
+              </w:pPr>
+              <w:r>
+                <w:rPr>
+                  <w:rFonts w:ascii="Arial" w:hAnsi="Arial" w:cs="Arial"/>
+                  <w:noProof/>
+                </w:rPr>
+                <w:t xml:space="preserve">Mastercard. (2022). </w:t>
+              </w:r>
+              <w:r>
+                <w:rPr>
+                  <w:rFonts w:ascii="Arial" w:hAnsi="Arial" w:cs="Arial"/>
+                  <w:i/>
+                  <w:iCs/>
+                  <w:noProof/>
+                </w:rPr>
+                <w:t>Detect &amp; Prevent Payment Fraud with AI</w:t>
+              </w:r>
+              <w:r>
+                <w:rPr>
+                  <w:rFonts w:ascii="Arial" w:hAnsi="Arial" w:cs="Arial"/>
+                  <w:noProof/>
+                </w:rPr>
+                <w:t>. Retrieved from Mastercard: https://www.mastercard.com/gateway/payment-solutions/secure-payments/fraud-protection.html</w:t>
+              </w:r>
+            </w:p>
+            <w:p>
+              <w:pPr>
+                <w:pStyle w:val="Bibliography"/>
+                <w:spacing w:line="276" w:lineRule="auto"/>
+                <w:ind w:left="720" w:hanging="720"/>
+                <w:rPr>
+                  <w:rFonts w:ascii="Arial" w:hAnsi="Arial" w:cs="Arial"/>
+                  <w:noProof/>
+                </w:rPr>
+              </w:pPr>
+              <w:r>
+                <w:rPr>
+                  <w:rFonts w:ascii="Arial" w:hAnsi="Arial" w:cs="Arial"/>
+                  <w:noProof/>
+                </w:rPr>
+                <w:t xml:space="preserve">Rupp, M. (2022, October 19). </w:t>
+              </w:r>
+              <w:r>
+                <w:rPr>
+                  <w:rFonts w:ascii="Arial" w:hAnsi="Arial" w:cs="Arial"/>
+                  <w:i/>
+                  <w:iCs/>
+                  <w:noProof/>
+                </w:rPr>
+                <w:t>EMV Payment Security - Acquirers</w:t>
+              </w:r>
+              <w:r>
+                <w:rPr>
+                  <w:rFonts w:ascii="Arial" w:hAnsi="Arial" w:cs="Arial"/>
+                  <w:noProof/>
+                </w:rPr>
+                <w:t>. Retrieved from Cryptomathic: https://www.cryptomathic.com/blog/emv-payment-security-acquirers</w:t>
+              </w:r>
+            </w:p>
+            <w:p>
+              <w:pPr>
+                <w:pStyle w:val="Bibliography"/>
+                <w:spacing w:line="276" w:lineRule="auto"/>
+                <w:ind w:left="720" w:hanging="720"/>
+                <w:rPr>
+                  <w:rFonts w:ascii="Arial" w:hAnsi="Arial" w:cs="Arial"/>
+                  <w:noProof/>
+                </w:rPr>
+              </w:pPr>
+              <w:r>
+                <w:rPr>
+                  <w:rFonts w:ascii="Arial" w:hAnsi="Arial" w:cs="Arial"/>
+                  <w:noProof/>
+                </w:rPr>
+                <w:t xml:space="preserve">Stripe. (2023, October 16). </w:t>
+              </w:r>
+              <w:r>
+                <w:rPr>
+                  <w:rFonts w:ascii="Arial" w:hAnsi="Arial" w:cs="Arial"/>
+                  <w:i/>
+                  <w:iCs/>
+                  <w:noProof/>
+                </w:rPr>
+                <w:t>Payment gateways 101: What they are and the role they play in payment processing</w:t>
+              </w:r>
+              <w:r>
+                <w:rPr>
+                  <w:rFonts w:ascii="Arial" w:hAnsi="Arial" w:cs="Arial"/>
+                  <w:noProof/>
+                </w:rPr>
+                <w:t>. Retrieved from Stripe: https://stripe.com/en-br/resources/more/payment-gateways-101</w:t>
+              </w:r>
+            </w:p>
+            <w:p>
+              <w:pPr>
+                <w:pStyle w:val="Bibliography"/>
+                <w:spacing w:line="276" w:lineRule="auto"/>
+                <w:ind w:left="720" w:hanging="720"/>
+                <w:rPr>
+                  <w:rFonts w:ascii="Arial" w:hAnsi="Arial" w:cs="Arial"/>
+                  <w:noProof/>
+                </w:rPr>
+              </w:pPr>
+              <w:r>
+                <w:rPr>
+                  <w:rFonts w:ascii="Arial" w:hAnsi="Arial" w:cs="Arial"/>
+                  <w:noProof/>
+                </w:rPr>
+                <w:t xml:space="preserve">Stripe. (2025, February 14). </w:t>
+              </w:r>
+              <w:r>
+                <w:rPr>
+                  <w:rFonts w:ascii="Arial" w:hAnsi="Arial" w:cs="Arial"/>
+                  <w:i/>
+                  <w:iCs/>
+                  <w:noProof/>
+                </w:rPr>
+                <w:t>Chargeback fraud 101: What businesses need to know</w:t>
+              </w:r>
+              <w:r>
+                <w:rPr>
+                  <w:rFonts w:ascii="Arial" w:hAnsi="Arial" w:cs="Arial"/>
+                  <w:noProof/>
+                </w:rPr>
+                <w:t>. Retrieved from Stripe: https://stripe.com/en-br/resources/more/chargeback-fraud-101</w:t>
+              </w:r>
+            </w:p>
+            <w:p>
+              <w:pPr>
+                <w:pStyle w:val="Bibliography"/>
+                <w:spacing w:line="276" w:lineRule="auto"/>
+                <w:ind w:left="720" w:hanging="720"/>
+                <w:rPr>
+                  <w:rFonts w:ascii="Arial" w:hAnsi="Arial" w:cs="Arial"/>
+                  <w:noProof/>
+                </w:rPr>
+              </w:pPr>
+              <w:r>
+                <w:rPr>
+                  <w:rFonts w:ascii="Arial" w:hAnsi="Arial" w:cs="Arial"/>
+                  <w:noProof/>
+                </w:rPr>
+                <w:lastRenderedPageBreak/>
+                <w:t xml:space="preserve">Stripe. (2025, February 21). </w:t>
+              </w:r>
+              <w:r>
+                <w:rPr>
+                  <w:rFonts w:ascii="Arial" w:hAnsi="Arial" w:cs="Arial"/>
+                  <w:i/>
+                  <w:iCs/>
+                  <w:noProof/>
+                </w:rPr>
+                <w:t>Chargebacks 101: What they are and how businesses can prevent them</w:t>
+              </w:r>
+              <w:r>
+                <w:rPr>
+                  <w:rFonts w:ascii="Arial" w:hAnsi="Arial" w:cs="Arial"/>
+                  <w:noProof/>
+                </w:rPr>
+                <w:t>. Retrieved from Stripe: https://stripe.com/en-br/resources/more/chargebacks-101</w:t>
+              </w:r>
+            </w:p>
+            <w:p>
+              <w:pPr>
+                <w:pStyle w:val="Bibliography"/>
+                <w:spacing w:line="276" w:lineRule="auto"/>
+                <w:ind w:left="720" w:hanging="720"/>
+                <w:rPr>
+                  <w:rFonts w:ascii="Arial" w:hAnsi="Arial" w:cs="Arial"/>
+                  <w:noProof/>
+                </w:rPr>
+              </w:pPr>
+              <w:r>
+                <w:rPr>
+                  <w:rFonts w:ascii="Arial" w:hAnsi="Arial" w:cs="Arial"/>
+                  <w:noProof/>
+                </w:rPr>
+                <w:t xml:space="preserve">Stripe. (2025, January 22). </w:t>
+              </w:r>
+              <w:r>
+                <w:rPr>
+                  <w:rFonts w:ascii="Arial" w:hAnsi="Arial" w:cs="Arial"/>
+                  <w:i/>
+                  <w:iCs/>
+                  <w:noProof/>
+                </w:rPr>
+                <w:t>The payment industry ecosystem explained: Key players, processes, and trends</w:t>
+              </w:r>
+              <w:r>
+                <w:rPr>
+                  <w:rFonts w:ascii="Arial" w:hAnsi="Arial" w:cs="Arial"/>
+                  <w:noProof/>
+                </w:rPr>
+                <w:t>. Retrieved from Stripe: stripe.com/resources/more/the-payment-industry-ecosystem-explained</w:t>
+              </w:r>
+            </w:p>
+            <w:p>
+              <w:pPr>
+                <w:spacing w:line="276" w:lineRule="auto"/>
+                <w:rPr>
+                  <w:rFonts w:ascii="Arial" w:hAnsi="Arial" w:cs="Arial"/>
+                </w:rPr>
+              </w:pPr>
+              <w:r>
+                <w:rPr>
+                  <w:rFonts w:ascii="Arial" w:hAnsi="Arial" w:cs="Arial"/>
+                  <w:b/>
+                  <w:bCs/>
+                  <w:noProof/>
+                </w:rPr>
+                <w:fldChar w:fldCharType="end"/>
+              </w:r>
+            </w:p>
+          </w:sdtContent>
+        </w:sdt>
+      </w:sdtContent>
+    </w:sdt>
     <w:p>
       <w:pPr>
         <w:spacing w:before="120" w:after="120" w:line="276" w:lineRule="auto"/>
@@ -4288,6 +4656,14 @@
       <w14:ligatures w14:val="none"/>
     </w:rPr>
   </w:style>
+  <w:style w:type="paragraph" w:styleId="Bibliography">
+    <w:name w:val="Bibliography"/>
+    <w:basedOn w:val="Normal"/>
+    <w:next w:val="Normal"/>
+    <w:uiPriority w:val="37"/>
+    <w:unhideWhenUsed/>
+    <w:rsid w:val="00D8095A"/>
+  </w:style>
 </w:styles>
 </file>
 
@@ -4702,7 +5078,7 @@
   <b:Source>
     <b:Tag>Str25</b:Tag>
     <b:SourceType>InternetSite</b:SourceType>
-    <b:Guid>{BBDE9785-7A3B-478B-ADB6-202082F85FBE}</b:Guid>
+    <b:Guid>{1E23F916-9BD1-4CE7-A14C-838917061ADB}</b:Guid>
     <b:Title>The payment industry ecosystem explained: Key players, processes, and trends</b:Title>
     <b:Year>2025</b:Year>
     <b:LCID>en-US</b:LCID>
@@ -4711,7 +5087,7 @@
         <b:Corporate>Stripe</b:Corporate>
       </b:Author>
     </b:Author>
-    <b:InternetSiteTitle>Payment industry ecosystem: A guide for businesses</b:InternetSiteTitle>
+    <b:InternetSiteTitle>Stripe</b:InternetSiteTitle>
     <b:Month>January</b:Month>
     <b:Day>22</b:Day>
     <b:URL>stripe.com/resources/more/the-payment-industry-ecosystem-explained</b:URL>
@@ -4720,7 +5096,7 @@
   <b:Source>
     <b:Tag>Dad25</b:Tag>
     <b:SourceType>InternetSite</b:SourceType>
-    <b:Guid>{BF76F383-99DF-48CF-9316-D8105DAD2FC9}</b:Guid>
+    <b:Guid>{90344074-EC6E-46D4-8BA3-D092B8A897E9}</b:Guid>
     <b:LCID>en-US</b:LCID>
     <b:Author>
       <b:Author>
@@ -4733,7 +5109,7 @@
       </b:Author>
     </b:Author>
     <b:Title>Payment Process Flow</b:Title>
-    <b:InternetSiteTitle>Payment Process Flow: Who's Involved</b:InternetSiteTitle>
+    <b:InternetSiteTitle>Chargebacks911</b:InternetSiteTitle>
     <b:Year>2025</b:Year>
     <b:Month>February</b:Month>
     <b:Day>26</b:Day>
@@ -4744,7 +5120,7 @@
 </file>
 
 <file path=customXml/itemProps1.xml><?xml version="1.0" encoding="utf-8"?>
-<ds:datastoreItem xmlns:ds="http://schemas.openxmlformats.org/officeDocument/2006/customXml" ds:itemID="{6C7036B6-815A-4101-831D-B4F9A01D4691}">
+<ds:datastoreItem xmlns:ds="http://schemas.openxmlformats.org/officeDocument/2006/customXml" ds:itemID="{358A7A5B-E54D-428A-87E0-7B5428497489}">
   <ds:schemaRefs>
     <ds:schemaRef ds:uri="http://schemas.openxmlformats.org/officeDocument/2006/bibliography"/>
   </ds:schemaRefs>

</xml_diff>